<commit_message>
Manje izmjene unutar dokumentacije
Ukošene cjeline i tekstovi koji se odnose na STEM program u sklopu Logičkog programiranja.
</commit_message>
<xml_diff>
--- a/Dokumentacija/Projekt dokumentacija/AIR1802 - mRanger - Projektna dokumentacija.docx
+++ b/Dokumentacija/Projekt dokumentacija/AIR1802 - mRanger - Projektna dokumentacija.docx
@@ -541,12 +541,21 @@
           <w:b/>
         </w:rPr>
       </w:pPr>
+      <w:proofErr w:type="spellStart"/>
       <w:r>
         <w:rPr>
           <w:rFonts w:ascii="Arial" w:hAnsi="Arial" w:cs="Arial"/>
           <w:b/>
         </w:rPr>
-        <w:t>GitHub repozitorij:</w:t>
+        <w:t>GitHub</w:t>
+      </w:r>
+      <w:proofErr w:type="spellEnd"/>
+      <w:r>
+        <w:rPr>
+          <w:rFonts w:ascii="Arial" w:hAnsi="Arial" w:cs="Arial"/>
+          <w:b/>
+        </w:rPr>
+        <w:t xml:space="preserve"> repozitorij:</w:t>
       </w:r>
       <w:r>
         <w:rPr>
@@ -580,8 +589,18 @@
             <w:rFonts w:ascii="Arial" w:hAnsi="Arial" w:cs="Arial"/>
             <w:b/>
           </w:rPr>
-          <w:t>/mRanger</w:t>
+          <w:t>/</w:t>
         </w:r>
+        <w:proofErr w:type="spellStart"/>
+        <w:r>
+          <w:rPr>
+            <w:rStyle w:val="Hiperveza"/>
+            <w:rFonts w:ascii="Arial" w:hAnsi="Arial" w:cs="Arial"/>
+            <w:b/>
+          </w:rPr>
+          <w:t>mRanger</w:t>
+        </w:r>
+        <w:proofErr w:type="spellEnd"/>
       </w:hyperlink>
     </w:p>
     <w:p>
@@ -899,6 +918,7 @@
               <w:noProof/>
               <w:sz w:val="22"/>
               <w:szCs w:val="22"/>
+              <w:lang w:val="en-US" w:eastAsia="en-US"/>
             </w:rPr>
           </w:pPr>
           <w:r>
@@ -910,7 +930,7 @@
           <w:r>
             <w:fldChar w:fldCharType="separate"/>
           </w:r>
-          <w:hyperlink w:anchor="_Toc528523606" w:history="1">
+          <w:hyperlink w:anchor="_Toc528769859" w:history="1">
             <w:r>
               <w:rPr>
                 <w:rStyle w:val="Hiperveza"/>
@@ -924,6 +944,7 @@
                 <w:noProof/>
                 <w:sz w:val="22"/>
                 <w:szCs w:val="22"/>
+                <w:lang w:val="en-US" w:eastAsia="en-US"/>
               </w:rPr>
               <w:tab/>
             </w:r>
@@ -953,7 +974,7 @@
                 <w:noProof/>
                 <w:webHidden/>
               </w:rPr>
-              <w:instrText xml:space="preserve"> PAGEREF _Toc528523606 \h </w:instrText>
+              <w:instrText xml:space="preserve"> PAGEREF _Toc528769859 \h </w:instrText>
             </w:r>
             <w:r>
               <w:rPr>
@@ -992,9 +1013,10 @@
               <w:noProof/>
               <w:sz w:val="22"/>
               <w:szCs w:val="22"/>
+              <w:lang w:val="en-US" w:eastAsia="en-US"/>
             </w:rPr>
           </w:pPr>
-          <w:hyperlink w:anchor="_Toc528523607" w:history="1">
+          <w:hyperlink w:anchor="_Toc528769860" w:history="1">
             <w:r>
               <w:rPr>
                 <w:rStyle w:val="Hiperveza"/>
@@ -1021,7 +1043,7 @@
                 <w:noProof/>
                 <w:webHidden/>
               </w:rPr>
-              <w:instrText xml:space="preserve"> PAGEREF _Toc528523607 \h </w:instrText>
+              <w:instrText xml:space="preserve"> PAGEREF _Toc528769860 \h </w:instrText>
             </w:r>
             <w:r>
               <w:rPr>
@@ -1060,9 +1082,10 @@
               <w:noProof/>
               <w:sz w:val="22"/>
               <w:szCs w:val="22"/>
+              <w:lang w:val="en-US" w:eastAsia="en-US"/>
             </w:rPr>
           </w:pPr>
-          <w:hyperlink w:anchor="_Toc528523608" w:history="1">
+          <w:hyperlink w:anchor="_Toc528769861" w:history="1">
             <w:r>
               <w:rPr>
                 <w:rStyle w:val="Hiperveza"/>
@@ -1089,7 +1112,7 @@
                 <w:noProof/>
                 <w:webHidden/>
               </w:rPr>
-              <w:instrText xml:space="preserve"> PAGEREF _Toc528523608 \h </w:instrText>
+              <w:instrText xml:space="preserve"> PAGEREF _Toc528769861 \h </w:instrText>
             </w:r>
             <w:r>
               <w:rPr>
@@ -1128,9 +1151,10 @@
               <w:noProof/>
               <w:sz w:val="22"/>
               <w:szCs w:val="22"/>
+              <w:lang w:val="en-US" w:eastAsia="en-US"/>
             </w:rPr>
           </w:pPr>
-          <w:hyperlink w:anchor="_Toc528523609" w:history="1">
+          <w:hyperlink w:anchor="_Toc528769862" w:history="1">
             <w:r>
               <w:rPr>
                 <w:rStyle w:val="Hiperveza"/>
@@ -1157,7 +1181,7 @@
                 <w:noProof/>
                 <w:webHidden/>
               </w:rPr>
-              <w:instrText xml:space="preserve"> PAGEREF _Toc528523609 \h </w:instrText>
+              <w:instrText xml:space="preserve"> PAGEREF _Toc528769862 \h </w:instrText>
             </w:r>
             <w:r>
               <w:rPr>
@@ -1196,9 +1220,10 @@
               <w:noProof/>
               <w:sz w:val="22"/>
               <w:szCs w:val="22"/>
+              <w:lang w:val="en-US" w:eastAsia="en-US"/>
             </w:rPr>
           </w:pPr>
-          <w:hyperlink w:anchor="_Toc528523610" w:history="1">
+          <w:hyperlink w:anchor="_Toc528769863" w:history="1">
             <w:r>
               <w:rPr>
                 <w:rStyle w:val="Hiperveza"/>
@@ -1225,7 +1250,7 @@
                 <w:noProof/>
                 <w:webHidden/>
               </w:rPr>
-              <w:instrText xml:space="preserve"> PAGEREF _Toc528523610 \h </w:instrText>
+              <w:instrText xml:space="preserve"> PAGEREF _Toc528769863 \h </w:instrText>
             </w:r>
             <w:r>
               <w:rPr>
@@ -1264,9 +1289,10 @@
               <w:noProof/>
               <w:sz w:val="22"/>
               <w:szCs w:val="22"/>
+              <w:lang w:val="en-US" w:eastAsia="en-US"/>
             </w:rPr>
           </w:pPr>
-          <w:hyperlink w:anchor="_Toc528523611" w:history="1">
+          <w:hyperlink w:anchor="_Toc528769864" w:history="1">
             <w:r>
               <w:rPr>
                 <w:rStyle w:val="Hiperveza"/>
@@ -1280,6 +1306,7 @@
                 <w:noProof/>
                 <w:sz w:val="22"/>
                 <w:szCs w:val="22"/>
+                <w:lang w:val="en-US" w:eastAsia="en-US"/>
               </w:rPr>
               <w:tab/>
             </w:r>
@@ -1309,7 +1336,7 @@
                 <w:noProof/>
                 <w:webHidden/>
               </w:rPr>
-              <w:instrText xml:space="preserve"> PAGEREF _Toc528523611 \h </w:instrText>
+              <w:instrText xml:space="preserve"> PAGEREF _Toc528769864 \h </w:instrText>
             </w:r>
             <w:r>
               <w:rPr>
@@ -1348,9 +1375,10 @@
               <w:noProof/>
               <w:sz w:val="22"/>
               <w:szCs w:val="22"/>
+              <w:lang w:val="en-US" w:eastAsia="en-US"/>
             </w:rPr>
           </w:pPr>
-          <w:hyperlink w:anchor="_Toc528523612" w:history="1">
+          <w:hyperlink w:anchor="_Toc528769865" w:history="1">
             <w:r>
               <w:rPr>
                 <w:rStyle w:val="Hiperveza"/>
@@ -1377,7 +1405,7 @@
                 <w:noProof/>
                 <w:webHidden/>
               </w:rPr>
-              <w:instrText xml:space="preserve"> PAGEREF _Toc528523612 \h </w:instrText>
+              <w:instrText xml:space="preserve"> PAGEREF _Toc528769865 \h </w:instrText>
             </w:r>
             <w:r>
               <w:rPr>
@@ -1416,9 +1444,10 @@
               <w:noProof/>
               <w:sz w:val="22"/>
               <w:szCs w:val="22"/>
+              <w:lang w:val="en-US" w:eastAsia="en-US"/>
             </w:rPr>
           </w:pPr>
-          <w:hyperlink w:anchor="_Toc528523613" w:history="1">
+          <w:hyperlink w:anchor="_Toc528769866" w:history="1">
             <w:r>
               <w:rPr>
                 <w:rStyle w:val="Hiperveza"/>
@@ -1445,7 +1474,7 @@
                 <w:noProof/>
                 <w:webHidden/>
               </w:rPr>
-              <w:instrText xml:space="preserve"> PAGEREF _Toc528523613 \h </w:instrText>
+              <w:instrText xml:space="preserve"> PAGEREF _Toc528769866 \h </w:instrText>
             </w:r>
             <w:r>
               <w:rPr>
@@ -1484,9 +1513,10 @@
               <w:noProof/>
               <w:sz w:val="22"/>
               <w:szCs w:val="22"/>
+              <w:lang w:val="en-US" w:eastAsia="en-US"/>
             </w:rPr>
           </w:pPr>
-          <w:hyperlink w:anchor="_Toc528523614" w:history="1">
+          <w:hyperlink w:anchor="_Toc528769867" w:history="1">
             <w:r>
               <w:rPr>
                 <w:rStyle w:val="Hiperveza"/>
@@ -1500,6 +1530,7 @@
                 <w:noProof/>
                 <w:sz w:val="22"/>
                 <w:szCs w:val="22"/>
+                <w:lang w:val="en-US" w:eastAsia="en-US"/>
               </w:rPr>
               <w:tab/>
             </w:r>
@@ -1529,7 +1560,7 @@
                 <w:noProof/>
                 <w:webHidden/>
               </w:rPr>
-              <w:instrText xml:space="preserve"> PAGEREF _Toc528523614 \h </w:instrText>
+              <w:instrText xml:space="preserve"> PAGEREF _Toc528769867 \h </w:instrText>
             </w:r>
             <w:r>
               <w:rPr>
@@ -1568,9 +1599,10 @@
               <w:noProof/>
               <w:sz w:val="22"/>
               <w:szCs w:val="22"/>
+              <w:lang w:val="en-US" w:eastAsia="en-US"/>
             </w:rPr>
           </w:pPr>
-          <w:hyperlink w:anchor="_Toc528523615" w:history="1">
+          <w:hyperlink w:anchor="_Toc528769868" w:history="1">
             <w:r>
               <w:rPr>
                 <w:rStyle w:val="Hiperveza"/>
@@ -1597,7 +1629,7 @@
                 <w:noProof/>
                 <w:webHidden/>
               </w:rPr>
-              <w:instrText xml:space="preserve"> PAGEREF _Toc528523615 \h </w:instrText>
+              <w:instrText xml:space="preserve"> PAGEREF _Toc528769868 \h </w:instrText>
             </w:r>
             <w:r>
               <w:rPr>
@@ -1636,9 +1668,10 @@
               <w:noProof/>
               <w:sz w:val="22"/>
               <w:szCs w:val="22"/>
+              <w:lang w:val="en-US" w:eastAsia="en-US"/>
             </w:rPr>
           </w:pPr>
-          <w:hyperlink w:anchor="_Toc528523616" w:history="1">
+          <w:hyperlink w:anchor="_Toc528769869" w:history="1">
             <w:r>
               <w:rPr>
                 <w:rStyle w:val="Hiperveza"/>
@@ -1665,7 +1698,7 @@
                 <w:noProof/>
                 <w:webHidden/>
               </w:rPr>
-              <w:instrText xml:space="preserve"> PAGEREF _Toc528523616 \h </w:instrText>
+              <w:instrText xml:space="preserve"> PAGEREF _Toc528769869 \h </w:instrText>
             </w:r>
             <w:r>
               <w:rPr>
@@ -1704,9 +1737,10 @@
               <w:noProof/>
               <w:sz w:val="22"/>
               <w:szCs w:val="22"/>
+              <w:lang w:val="en-US" w:eastAsia="en-US"/>
             </w:rPr>
           </w:pPr>
-          <w:hyperlink w:anchor="_Toc528523617" w:history="1">
+          <w:hyperlink w:anchor="_Toc528769870" w:history="1">
             <w:r>
               <w:rPr>
                 <w:rStyle w:val="Hiperveza"/>
@@ -1720,6 +1754,7 @@
                 <w:noProof/>
                 <w:sz w:val="22"/>
                 <w:szCs w:val="22"/>
+                <w:lang w:val="en-US" w:eastAsia="en-US"/>
               </w:rPr>
               <w:tab/>
             </w:r>
@@ -1749,7 +1784,7 @@
                 <w:noProof/>
                 <w:webHidden/>
               </w:rPr>
-              <w:instrText xml:space="preserve"> PAGEREF _Toc528523617 \h </w:instrText>
+              <w:instrText xml:space="preserve"> PAGEREF _Toc528769870 \h </w:instrText>
             </w:r>
             <w:r>
               <w:rPr>
@@ -1788,9 +1823,10 @@
               <w:noProof/>
               <w:sz w:val="22"/>
               <w:szCs w:val="22"/>
+              <w:lang w:val="en-US" w:eastAsia="en-US"/>
             </w:rPr>
           </w:pPr>
-          <w:hyperlink w:anchor="_Toc528523618" w:history="1">
+          <w:hyperlink w:anchor="_Toc528769871" w:history="1">
             <w:r>
               <w:rPr>
                 <w:rStyle w:val="Hiperveza"/>
@@ -1804,6 +1840,7 @@
                 <w:noProof/>
                 <w:sz w:val="22"/>
                 <w:szCs w:val="22"/>
+                <w:lang w:val="en-US" w:eastAsia="en-US"/>
               </w:rPr>
               <w:tab/>
             </w:r>
@@ -1833,7 +1870,7 @@
                 <w:noProof/>
                 <w:webHidden/>
               </w:rPr>
-              <w:instrText xml:space="preserve"> PAGEREF _Toc528523618 \h </w:instrText>
+              <w:instrText xml:space="preserve"> PAGEREF _Toc528769871 \h </w:instrText>
             </w:r>
             <w:r>
               <w:rPr>
@@ -1872,9 +1909,10 @@
               <w:noProof/>
               <w:sz w:val="22"/>
               <w:szCs w:val="22"/>
+              <w:lang w:val="en-US" w:eastAsia="en-US"/>
             </w:rPr>
           </w:pPr>
-          <w:hyperlink w:anchor="_Toc528523619" w:history="1">
+          <w:hyperlink w:anchor="_Toc528769872" w:history="1">
             <w:r>
               <w:rPr>
                 <w:rStyle w:val="Hiperveza"/>
@@ -1888,6 +1926,7 @@
                 <w:noProof/>
                 <w:sz w:val="22"/>
                 <w:szCs w:val="22"/>
+                <w:lang w:val="en-US" w:eastAsia="en-US"/>
               </w:rPr>
               <w:tab/>
             </w:r>
@@ -1917,7 +1956,7 @@
                 <w:noProof/>
                 <w:webHidden/>
               </w:rPr>
-              <w:instrText xml:space="preserve"> PAGEREF _Toc528523619 \h </w:instrText>
+              <w:instrText xml:space="preserve"> PAGEREF _Toc528769872 \h </w:instrText>
             </w:r>
             <w:r>
               <w:rPr>
@@ -1968,8 +2007,6 @@
             <w:fldChar w:fldCharType="end"/>
           </w:r>
         </w:p>
-        <w:bookmarkStart w:id="0" w:name="_GoBack" w:displacedByCustomXml="next"/>
-        <w:bookmarkEnd w:id="0" w:displacedByCustomXml="next"/>
       </w:sdtContent>
     </w:sdt>
     <w:p>
@@ -1981,12 +2018,12 @@
         </w:numPr>
         <w:spacing w:before="0"/>
       </w:pPr>
-      <w:bookmarkStart w:id="1" w:name="_Toc528523606"/>
+      <w:bookmarkStart w:id="0" w:name="_Toc528769859"/>
       <w:r>
         <w:lastRenderedPageBreak/>
         <w:t>Uvod</w:t>
       </w:r>
-      <w:bookmarkEnd w:id="1"/>
+      <w:bookmarkEnd w:id="0"/>
     </w:p>
     <w:p/>
     <w:p>
@@ -2273,7 +2310,7 @@
       <w:pPr>
         <w:pStyle w:val="Naslov2"/>
       </w:pPr>
-      <w:bookmarkStart w:id="2" w:name="_Toc528523607"/>
+      <w:bookmarkStart w:id="1" w:name="_Toc528769860"/>
       <w:r>
         <w:lastRenderedPageBreak/>
         <w:t xml:space="preserve">1.1. </w:t>
@@ -2281,7 +2318,7 @@
       <w:r>
         <w:t>Opseg projekta</w:t>
       </w:r>
-      <w:bookmarkEnd w:id="2"/>
+      <w:bookmarkEnd w:id="1"/>
     </w:p>
     <w:p>
       <w:pPr>
@@ -2432,14 +2469,14 @@
       <w:pPr>
         <w:pStyle w:val="Naslov2"/>
       </w:pPr>
-      <w:bookmarkStart w:id="3" w:name="_Toc528523608"/>
+      <w:bookmarkStart w:id="2" w:name="_Toc528769861"/>
       <w:r>
         <w:t xml:space="preserve">1.2. </w:t>
       </w:r>
       <w:r>
         <w:t>Metodika razvoja</w:t>
       </w:r>
-      <w:bookmarkEnd w:id="3"/>
+      <w:bookmarkEnd w:id="2"/>
     </w:p>
     <w:p>
       <w:pPr>
@@ -2553,7 +2590,7 @@
       <w:pPr>
         <w:pStyle w:val="Naslov2"/>
       </w:pPr>
-      <w:bookmarkStart w:id="4" w:name="_Toc528523609"/>
+      <w:bookmarkStart w:id="3" w:name="_Toc528769862"/>
       <w:r>
         <w:lastRenderedPageBreak/>
         <w:t xml:space="preserve">1.3. </w:t>
@@ -2561,7 +2598,7 @@
       <w:r>
         <w:t>Projektni tim</w:t>
       </w:r>
-      <w:bookmarkEnd w:id="4"/>
+      <w:bookmarkEnd w:id="3"/>
     </w:p>
     <w:p/>
     <w:p>
@@ -2948,8 +2985,14 @@
             <w:pPr>
               <w:spacing w:line="360" w:lineRule="auto"/>
               <w:jc w:val="both"/>
+              <w:rPr>
+                <w:i/>
+              </w:rPr>
             </w:pPr>
             <w:r>
+              <w:rPr>
+                <w:i/>
+              </w:rPr>
               <w:t>Bilježenje temperature zraka u bazu podataka:</w:t>
             </w:r>
           </w:p>
@@ -2963,8 +3006,14 @@
             <w:pPr>
               <w:spacing w:line="360" w:lineRule="auto"/>
               <w:jc w:val="center"/>
+              <w:rPr>
+                <w:i/>
+              </w:rPr>
             </w:pPr>
             <w:r>
+              <w:rPr>
+                <w:i/>
+              </w:rPr>
               <w:t>Fabijan Josip Kraljić</w:t>
             </w:r>
           </w:p>
@@ -2972,8 +3021,14 @@
             <w:pPr>
               <w:spacing w:line="360" w:lineRule="auto"/>
               <w:jc w:val="center"/>
+              <w:rPr>
+                <w:i/>
+              </w:rPr>
             </w:pPr>
             <w:r>
+              <w:rPr>
+                <w:i/>
+              </w:rPr>
               <w:t>Jakov Kristović</w:t>
             </w:r>
           </w:p>
@@ -2981,8 +3036,14 @@
             <w:pPr>
               <w:spacing w:line="360" w:lineRule="auto"/>
               <w:jc w:val="center"/>
+              <w:rPr>
+                <w:i/>
+              </w:rPr>
             </w:pPr>
             <w:r>
+              <w:rPr>
+                <w:i/>
+              </w:rPr>
               <w:t>Karlo Pavleka</w:t>
             </w:r>
           </w:p>
@@ -2995,7 +3056,7 @@
       <w:pPr>
         <w:pStyle w:val="Naslov2"/>
       </w:pPr>
-      <w:bookmarkStart w:id="5" w:name="_Toc528523610"/>
+      <w:bookmarkStart w:id="4" w:name="_Toc528769863"/>
       <w:r>
         <w:lastRenderedPageBreak/>
         <w:t xml:space="preserve">1.4. </w:t>
@@ -3006,7 +3067,7 @@
       <w:r>
         <w:t>a STEM - revolucija u zajednici</w:t>
       </w:r>
-      <w:bookmarkEnd w:id="5"/>
+      <w:bookmarkEnd w:id="4"/>
     </w:p>
     <w:p/>
     <w:p>
@@ -3221,26 +3282,26 @@
           <w:numId w:val="15"/>
         </w:numPr>
       </w:pPr>
-      <w:bookmarkStart w:id="6" w:name="_Toc528523611"/>
+      <w:bookmarkStart w:id="5" w:name="_Toc528769864"/>
       <w:r>
         <w:lastRenderedPageBreak/>
         <w:t>Specifikacija zahtjeva</w:t>
       </w:r>
+      <w:bookmarkEnd w:id="5"/>
+    </w:p>
+    <w:p/>
+    <w:p>
+      <w:pPr>
+        <w:pStyle w:val="Naslov2"/>
+      </w:pPr>
+      <w:bookmarkStart w:id="6" w:name="_Toc528769865"/>
+      <w:r>
+        <w:t xml:space="preserve">2.1. </w:t>
+      </w:r>
+      <w:r>
+        <w:t>Analiza korisničkih zahtjeva</w:t>
+      </w:r>
       <w:bookmarkEnd w:id="6"/>
-    </w:p>
-    <w:p/>
-    <w:p>
-      <w:pPr>
-        <w:pStyle w:val="Naslov2"/>
-      </w:pPr>
-      <w:bookmarkStart w:id="7" w:name="_Toc528523612"/>
-      <w:r>
-        <w:t xml:space="preserve">2.1. </w:t>
-      </w:r>
-      <w:r>
-        <w:t>Analiza korisničkih zahtjeva</w:t>
-      </w:r>
-      <w:bookmarkEnd w:id="7"/>
     </w:p>
     <w:p>
       <w:pPr>
@@ -3272,7 +3333,7 @@
       <w:pPr>
         <w:pStyle w:val="Naslov2"/>
       </w:pPr>
-      <w:bookmarkStart w:id="8" w:name="_Toc528523613"/>
+      <w:bookmarkStart w:id="7" w:name="_Toc528769866"/>
       <w:r>
         <w:t>2.</w:t>
       </w:r>
@@ -3285,7 +3346,7 @@
       <w:r>
         <w:t>Pregled funkcionalnosti</w:t>
       </w:r>
-      <w:bookmarkEnd w:id="8"/>
+      <w:bookmarkEnd w:id="7"/>
     </w:p>
     <w:p>
       <w:pPr>
@@ -3400,34 +3461,39 @@
         </w:numPr>
         <w:spacing w:line="360" w:lineRule="auto"/>
         <w:jc w:val="both"/>
-      </w:pPr>
-      <w:r>
+        <w:rPr>
+          <w:i/>
+        </w:rPr>
+      </w:pPr>
+      <w:r>
+        <w:rPr>
+          <w:i/>
+        </w:rPr>
         <w:t>Bilježenje temperature zraka u bazu podataka – putem senzora za temperaturu robot će moći zabilježiti temperaturu koju zatim šalje u bazu podataka te ju dodatno obrađuje na serverskoj strani. Nakon čega se obrađeni podaci prikazuju na web stranici.</w:t>
       </w:r>
     </w:p>
     <w:p>
       <w:pPr>
-        <w:spacing w:line="360" w:lineRule="auto"/>
-        <w:jc w:val="both"/>
-      </w:pPr>
-    </w:p>
-    <w:p>
-      <w:pPr>
-        <w:spacing w:line="360" w:lineRule="auto"/>
-        <w:jc w:val="both"/>
-      </w:pPr>
-    </w:p>
-    <w:p>
-      <w:pPr>
-        <w:spacing w:line="360" w:lineRule="auto"/>
-        <w:jc w:val="both"/>
-      </w:pPr>
-    </w:p>
-    <w:p>
-      <w:pPr>
-        <w:spacing w:line="360" w:lineRule="auto"/>
-        <w:jc w:val="both"/>
-      </w:pPr>
+        <w:spacing w:after="240" w:line="360" w:lineRule="auto"/>
+        <w:ind w:firstLine="360"/>
+        <w:jc w:val="both"/>
+      </w:pPr>
+    </w:p>
+    <w:p>
+      <w:pPr>
+        <w:spacing w:after="240" w:line="360" w:lineRule="auto"/>
+        <w:ind w:firstLine="360"/>
+        <w:jc w:val="both"/>
+      </w:pPr>
+      <w:r>
+        <w:t xml:space="preserve">Napomena: </w:t>
+      </w:r>
+      <w:r>
+        <w:rPr>
+          <w:i/>
+        </w:rPr>
+        <w:t>naznačeni dio će se implementirati u sklopu kolegija Logičko programiranje koji također sudjeluje u programu STEM revolucija u zajednici. (Kristović, Kraljić, Pavleka)</w:t>
+      </w:r>
     </w:p>
     <w:p>
       <w:pPr>
@@ -3437,12 +3503,22 @@
           <w:numId w:val="15"/>
         </w:numPr>
       </w:pPr>
-      <w:bookmarkStart w:id="9" w:name="_Toc528523614"/>
+      <w:bookmarkStart w:id="8" w:name="_Toc528769867"/>
       <w:r>
         <w:lastRenderedPageBreak/>
-        <w:t>Scrum sprintevi</w:t>
-      </w:r>
+        <w:t>Scrum</w:t>
+      </w:r>
+      <w:bookmarkStart w:id="9" w:name="_GoBack"/>
       <w:bookmarkEnd w:id="9"/>
+      <w:r>
+        <w:t xml:space="preserve"> </w:t>
+      </w:r>
+      <w:proofErr w:type="spellStart"/>
+      <w:r>
+        <w:t>sprintevi</w:t>
+      </w:r>
+      <w:bookmarkEnd w:id="8"/>
+      <w:proofErr w:type="spellEnd"/>
     </w:p>
     <w:p/>
     <w:p>
@@ -3474,7 +3550,7 @@
       <w:pPr>
         <w:pStyle w:val="Naslov2"/>
       </w:pPr>
-      <w:bookmarkStart w:id="10" w:name="_Toc528523615"/>
+      <w:bookmarkStart w:id="10" w:name="_Toc528769868"/>
       <w:r>
         <w:t>3</w:t>
       </w:r>
@@ -3656,7 +3732,7 @@
       <w:pPr>
         <w:pStyle w:val="Naslov2"/>
       </w:pPr>
-      <w:bookmarkStart w:id="11" w:name="_Toc528523616"/>
+      <w:bookmarkStart w:id="11" w:name="_Toc528769869"/>
       <w:r>
         <w:lastRenderedPageBreak/>
         <w:t>3</w:t>
@@ -3671,7 +3747,15 @@
         <w:t xml:space="preserve">. </w:t>
       </w:r>
       <w:r>
-        <w:t xml:space="preserve">Sprint Burndown </w:t>
+        <w:t xml:space="preserve">Sprint </w:t>
+      </w:r>
+      <w:proofErr w:type="spellStart"/>
+      <w:r>
+        <w:t>Burndown</w:t>
+      </w:r>
+      <w:proofErr w:type="spellEnd"/>
+      <w:r>
+        <w:t xml:space="preserve"> </w:t>
       </w:r>
       <w:proofErr w:type="spellStart"/>
       <w:r>
@@ -3743,7 +3827,7 @@
           <w:numId w:val="15"/>
         </w:numPr>
       </w:pPr>
-      <w:bookmarkStart w:id="12" w:name="_Toc528523617"/>
+      <w:bookmarkStart w:id="12" w:name="_Toc528769870"/>
       <w:r>
         <w:lastRenderedPageBreak/>
         <w:t>Domena aplikacije</w:t>
@@ -3773,7 +3857,7 @@
         </w:numPr>
         <w:ind w:left="0" w:firstLine="0"/>
       </w:pPr>
-      <w:bookmarkStart w:id="13" w:name="_Toc528523618"/>
+      <w:bookmarkStart w:id="13" w:name="_Toc528769871"/>
       <w:r>
         <w:t>Osobine korisnika</w:t>
       </w:r>
@@ -3798,7 +3882,7 @@
         </w:numPr>
         <w:ind w:left="420"/>
       </w:pPr>
-      <w:bookmarkStart w:id="14" w:name="_Toc528523619"/>
+      <w:bookmarkStart w:id="14" w:name="_Toc528769872"/>
       <w:r>
         <w:t>Ograničenja i ovisnosti</w:t>
       </w:r>
@@ -8490,7 +8574,7 @@
 </file>
 
 <file path=customXml/itemProps1.xml><?xml version="1.0" encoding="utf-8"?>
-<ds:datastoreItem xmlns:ds="http://schemas.openxmlformats.org/officeDocument/2006/customXml" ds:itemID="{576119AD-A6C4-4B0D-A672-1A384E7EBED9}">
+<ds:datastoreItem xmlns:ds="http://schemas.openxmlformats.org/officeDocument/2006/customXml" ds:itemID="{B582CC06-C8D2-4898-8EF7-A109CBB135F2}">
   <ds:schemaRefs>
     <ds:schemaRef ds:uri="http://schemas.openxmlformats.org/officeDocument/2006/bibliography"/>
   </ds:schemaRefs>

</xml_diff>